<commit_message>
Reduced size of week 4-2
</commit_message>
<xml_diff>
--- a/Capstone Part-1 Q2.docx
+++ b/Capstone Part-1 Q2.docx
@@ -175,33 +175,33 @@
           <w:sz w:val="22"/>
           <w:shd w:fill="auto" w:val="clear"/>
         </w:rPr>
-        <w:t xml:space="preserve">Make a one hot map of venue nearby and compare that with user's choice.</w:t>
-      </w:r>
-    </w:p>
-    <w:p>
-      <w:pPr>
-        <w:spacing w:before="0" w:after="200" w:line="276"/>
-        <w:ind w:right="0" w:left="0" w:firstLine="0"/>
-        <w:jc w:val="left"/>
-        <w:rPr>
-          <w:rFonts w:ascii="Calibri" w:hAnsi="Calibri" w:cs="Calibri" w:eastAsia="Calibri"/>
-          <w:color w:val="auto"/>
-          <w:spacing w:val="0"/>
-          <w:position w:val="0"/>
-          <w:sz w:val="22"/>
-          <w:shd w:fill="auto" w:val="clear"/>
-        </w:rPr>
-      </w:pPr>
-      <w:r>
-        <w:rPr>
-          <w:rFonts w:ascii="Calibri" w:hAnsi="Calibri" w:cs="Calibri" w:eastAsia="Calibri"/>
-          <w:color w:val="auto"/>
-          <w:spacing w:val="0"/>
-          <w:position w:val="0"/>
-          <w:sz w:val="22"/>
-          <w:shd w:fill="auto" w:val="clear"/>
-        </w:rPr>
-        <w:t xml:space="preserve">I would also be using the rent data from the following URL, to take into account affordibility of the neighbourhood.</w:t>
+        <w:t xml:space="preserve">Make a one hot map of venue nearby and compare that with user's choice. Use eucleadian distance for finding the 4 or 5 best fit neighbourhoods.</w:t>
+      </w:r>
+    </w:p>
+    <w:p>
+      <w:pPr>
+        <w:spacing w:before="0" w:after="200" w:line="276"/>
+        <w:ind w:right="0" w:left="0" w:firstLine="0"/>
+        <w:jc w:val="left"/>
+        <w:rPr>
+          <w:rFonts w:ascii="Calibri" w:hAnsi="Calibri" w:cs="Calibri" w:eastAsia="Calibri"/>
+          <w:color w:val="auto"/>
+          <w:spacing w:val="0"/>
+          <w:position w:val="0"/>
+          <w:sz w:val="22"/>
+          <w:shd w:fill="auto" w:val="clear"/>
+        </w:rPr>
+      </w:pPr>
+      <w:r>
+        <w:rPr>
+          <w:rFonts w:ascii="Calibri" w:hAnsi="Calibri" w:cs="Calibri" w:eastAsia="Calibri"/>
+          <w:color w:val="auto"/>
+          <w:spacing w:val="0"/>
+          <w:position w:val="0"/>
+          <w:sz w:val="22"/>
+          <w:shd w:fill="auto" w:val="clear"/>
+        </w:rPr>
+        <w:t xml:space="preserve">I would also be using the rent data from the following URL, to take into account affordibility of the neighbourhood. Avg rent column from the link would be used to define the rent of the neighourhood</w:t>
       </w:r>
     </w:p>
     <w:p>
@@ -256,7 +256,33 @@
           <w:sz w:val="22"/>
           <w:shd w:fill="auto" w:val="clear"/>
         </w:rPr>
-        <w:t xml:space="preserve">Priority should be given to proximity, facilities, affordibility in that order</w:t>
+        <w:t xml:space="preserve">From the already shorlisted neighbourhoods, I'll check which one has the least amount of rent.</w:t>
+      </w:r>
+    </w:p>
+    <w:p>
+      <w:pPr>
+        <w:spacing w:before="0" w:after="200" w:line="276"/>
+        <w:ind w:right="0" w:left="0" w:firstLine="0"/>
+        <w:jc w:val="left"/>
+        <w:rPr>
+          <w:rFonts w:ascii="Calibri" w:hAnsi="Calibri" w:cs="Calibri" w:eastAsia="Calibri"/>
+          <w:color w:val="auto"/>
+          <w:spacing w:val="0"/>
+          <w:position w:val="0"/>
+          <w:sz w:val="22"/>
+          <w:shd w:fill="auto" w:val="clear"/>
+        </w:rPr>
+      </w:pPr>
+      <w:r>
+        <w:rPr>
+          <w:rFonts w:ascii="Calibri" w:hAnsi="Calibri" w:cs="Calibri" w:eastAsia="Calibri"/>
+          <w:color w:val="auto"/>
+          <w:spacing w:val="0"/>
+          <w:position w:val="0"/>
+          <w:sz w:val="22"/>
+          <w:shd w:fill="auto" w:val="clear"/>
+        </w:rPr>
+        <w:t xml:space="preserve">Priority should be given to proximity (will be taken care by foursquare radius variable), facilities (will be taken care by best fit neighourhoods), affordibility in that order (will be taken care by the rent data)</w:t>
       </w:r>
     </w:p>
     <w:p>

</xml_diff>